<commit_message>
Update scheduler and reports for Railway deployment
</commit_message>
<xml_diff>
--- a/placepment_plan.docx
+++ b/placepment_plan.docx
@@ -380,7 +380,14 @@
                 <w:sz w:val="32"/>
                 <w:szCs w:val="32"/>
               </w:rPr>
-              <w:t>-01</w:t>
+              <w:t>-1</w:t>
+            </w:r>
+            <w:r>
+              <w:rPr>
+                <w:sz w:val="32"/>
+                <w:szCs w:val="32"/>
+              </w:rPr>
+              <w:t>2</w:t>
             </w:r>
           </w:p>
         </w:tc>
@@ -564,14 +571,14 @@
                 <w:sz w:val="32"/>
                 <w:szCs w:val="32"/>
               </w:rPr>
-              <w:t>2026-01-0</w:t>
-            </w:r>
-            <w:r>
-              <w:rPr>
-                <w:sz w:val="32"/>
-                <w:szCs w:val="32"/>
-              </w:rPr>
-              <w:t>2</w:t>
+              <w:t>2026-01-</w:t>
+            </w:r>
+            <w:r>
+              <w:rPr>
+                <w:sz w:val="32"/>
+                <w:szCs w:val="32"/>
+              </w:rPr>
+              <w:t>13</w:t>
             </w:r>
           </w:p>
         </w:tc>
@@ -748,14 +755,14 @@
                 <w:sz w:val="32"/>
                 <w:szCs w:val="32"/>
               </w:rPr>
-              <w:t>2026-01-0</w:t>
-            </w:r>
-            <w:r>
-              <w:rPr>
-                <w:sz w:val="32"/>
-                <w:szCs w:val="32"/>
-              </w:rPr>
-              <w:t>3</w:t>
+              <w:t>2026-01-</w:t>
+            </w:r>
+            <w:r>
+              <w:rPr>
+                <w:sz w:val="32"/>
+                <w:szCs w:val="32"/>
+              </w:rPr>
+              <w:t>14</w:t>
             </w:r>
           </w:p>
         </w:tc>
@@ -851,24 +858,13 @@
           <w:tcPr>
             <w:tcW w:w="213" w:type="pct"/>
           </w:tcPr>
-          <w:p>
-            <w:r>
-              <w:rPr>
-                <w:rFonts w:ascii="Segoe UI Emoji" w:hAnsi="Segoe UI Emoji" w:cs="Segoe UI Emoji"/>
-              </w:rPr>
-              <w:t>✅</w:t>
-            </w:r>
-          </w:p>
+          <w:p/>
         </w:tc>
         <w:tc>
           <w:tcPr>
             <w:tcW w:w="351" w:type="pct"/>
           </w:tcPr>
-          <w:p>
-            <w:r>
-              <w:t>None</w:t>
-            </w:r>
-          </w:p>
+          <w:p/>
         </w:tc>
         <w:tc>
           <w:tcPr>
@@ -978,14 +974,14 @@
                 <w:sz w:val="32"/>
                 <w:szCs w:val="32"/>
               </w:rPr>
-              <w:t>2026-01-0</w:t>
-            </w:r>
-            <w:r>
-              <w:rPr>
-                <w:sz w:val="32"/>
-                <w:szCs w:val="32"/>
-              </w:rPr>
-              <w:t>4</w:t>
+              <w:t>2026-01-</w:t>
+            </w:r>
+            <w:r>
+              <w:rPr>
+                <w:sz w:val="32"/>
+                <w:szCs w:val="32"/>
+              </w:rPr>
+              <w:t>15</w:t>
             </w:r>
           </w:p>
         </w:tc>
@@ -1211,14 +1207,14 @@
                 <w:sz w:val="32"/>
                 <w:szCs w:val="32"/>
               </w:rPr>
-              <w:t>2026-01-0</w:t>
-            </w:r>
-            <w:r>
-              <w:rPr>
-                <w:sz w:val="32"/>
-                <w:szCs w:val="32"/>
-              </w:rPr>
-              <w:t>5</w:t>
+              <w:t>2026-01-</w:t>
+            </w:r>
+            <w:r>
+              <w:rPr>
+                <w:sz w:val="32"/>
+                <w:szCs w:val="32"/>
+              </w:rPr>
+              <w:t>16</w:t>
             </w:r>
           </w:p>
         </w:tc>
@@ -1444,14 +1440,14 @@
                 <w:sz w:val="32"/>
                 <w:szCs w:val="32"/>
               </w:rPr>
-              <w:t>2026-01-0</w:t>
-            </w:r>
-            <w:r>
-              <w:rPr>
-                <w:sz w:val="32"/>
-                <w:szCs w:val="32"/>
-              </w:rPr>
-              <w:t>6</w:t>
+              <w:t>2026-01-</w:t>
+            </w:r>
+            <w:r>
+              <w:rPr>
+                <w:sz w:val="32"/>
+                <w:szCs w:val="32"/>
+              </w:rPr>
+              <w:t>17</w:t>
             </w:r>
           </w:p>
         </w:tc>
@@ -1677,14 +1673,14 @@
                 <w:sz w:val="32"/>
                 <w:szCs w:val="32"/>
               </w:rPr>
-              <w:t>2026-01-0</w:t>
-            </w:r>
-            <w:r>
-              <w:rPr>
-                <w:sz w:val="32"/>
-                <w:szCs w:val="32"/>
-              </w:rPr>
-              <w:t>7</w:t>
+              <w:t>2026-01-</w:t>
+            </w:r>
+            <w:r>
+              <w:rPr>
+                <w:sz w:val="32"/>
+                <w:szCs w:val="32"/>
+              </w:rPr>
+              <w:t>18</w:t>
             </w:r>
           </w:p>
         </w:tc>
@@ -2273,14 +2269,14 @@
                 <w:sz w:val="32"/>
                 <w:szCs w:val="32"/>
               </w:rPr>
-              <w:t>2026-01-0</w:t>
-            </w:r>
-            <w:r>
-              <w:rPr>
-                <w:sz w:val="32"/>
-                <w:szCs w:val="32"/>
-              </w:rPr>
-              <w:t>8</w:t>
+              <w:t>2026-01-</w:t>
+            </w:r>
+            <w:r>
+              <w:rPr>
+                <w:sz w:val="32"/>
+                <w:szCs w:val="32"/>
+              </w:rPr>
+              <w:t>19</w:t>
             </w:r>
           </w:p>
         </w:tc>
@@ -2506,14 +2502,14 @@
                 <w:sz w:val="32"/>
                 <w:szCs w:val="32"/>
               </w:rPr>
-              <w:t>2026-01-0</w:t>
-            </w:r>
-            <w:r>
-              <w:rPr>
-                <w:sz w:val="32"/>
-                <w:szCs w:val="32"/>
-              </w:rPr>
-              <w:t>9</w:t>
+              <w:t>2026-01-</w:t>
+            </w:r>
+            <w:r>
+              <w:rPr>
+                <w:sz w:val="32"/>
+                <w:szCs w:val="32"/>
+              </w:rPr>
+              <w:t>20</w:t>
             </w:r>
           </w:p>
         </w:tc>
@@ -2739,14 +2735,14 @@
                 <w:sz w:val="32"/>
                 <w:szCs w:val="32"/>
               </w:rPr>
-              <w:t>2026-01-1</w:t>
-            </w:r>
-            <w:r>
-              <w:rPr>
-                <w:sz w:val="32"/>
-                <w:szCs w:val="32"/>
-              </w:rPr>
-              <w:t>0</w:t>
+              <w:t>2026-01-</w:t>
+            </w:r>
+            <w:r>
+              <w:rPr>
+                <w:sz w:val="32"/>
+                <w:szCs w:val="32"/>
+              </w:rPr>
+              <w:t>21</w:t>
             </w:r>
           </w:p>
         </w:tc>
@@ -2981,14 +2977,7 @@
                 <w:sz w:val="32"/>
                 <w:szCs w:val="32"/>
               </w:rPr>
-              <w:t>1</w:t>
-            </w:r>
-            <w:r>
-              <w:rPr>
-                <w:sz w:val="32"/>
-                <w:szCs w:val="32"/>
-              </w:rPr>
-              <w:t>1</w:t>
+              <w:t>22</w:t>
             </w:r>
           </w:p>
         </w:tc>
@@ -3214,14 +3203,14 @@
                 <w:sz w:val="32"/>
                 <w:szCs w:val="32"/>
               </w:rPr>
-              <w:t>2026-01-1</w:t>
-            </w:r>
-            <w:r>
-              <w:rPr>
-                <w:sz w:val="32"/>
-                <w:szCs w:val="32"/>
-              </w:rPr>
-              <w:t>2</w:t>
+              <w:t>2026-01-</w:t>
+            </w:r>
+            <w:r>
+              <w:rPr>
+                <w:sz w:val="32"/>
+                <w:szCs w:val="32"/>
+              </w:rPr>
+              <w:t>23</w:t>
             </w:r>
           </w:p>
         </w:tc>
@@ -3317,27 +3306,13 @@
           <w:tcPr>
             <w:tcW w:w="209" w:type="pct"/>
           </w:tcPr>
-          <w:p>
-            <w:pPr>
-              <w:rPr>
-                <w:sz w:val="32"/>
-                <w:szCs w:val="32"/>
-              </w:rPr>
-            </w:pPr>
-          </w:p>
+          <w:p/>
         </w:tc>
         <w:tc>
           <w:tcPr>
             <w:tcW w:w="343" w:type="pct"/>
           </w:tcPr>
-          <w:p>
-            <w:pPr>
-              <w:rPr>
-                <w:sz w:val="32"/>
-                <w:szCs w:val="32"/>
-              </w:rPr>
-            </w:pPr>
-          </w:p>
+          <w:p/>
         </w:tc>
         <w:tc>
           <w:tcPr>
@@ -3447,14 +3422,14 @@
                 <w:sz w:val="32"/>
                 <w:szCs w:val="32"/>
               </w:rPr>
-              <w:t>2026-01-1</w:t>
-            </w:r>
-            <w:r>
-              <w:rPr>
-                <w:sz w:val="32"/>
-                <w:szCs w:val="32"/>
-              </w:rPr>
-              <w:t>3</w:t>
+              <w:t>2026-01-</w:t>
+            </w:r>
+            <w:r>
+              <w:rPr>
+                <w:sz w:val="32"/>
+                <w:szCs w:val="32"/>
+              </w:rPr>
+              <w:t>24</w:t>
             </w:r>
           </w:p>
         </w:tc>
@@ -3550,27 +3525,13 @@
           <w:tcPr>
             <w:tcW w:w="209" w:type="pct"/>
           </w:tcPr>
-          <w:p>
-            <w:pPr>
-              <w:rPr>
-                <w:sz w:val="32"/>
-                <w:szCs w:val="32"/>
-              </w:rPr>
-            </w:pPr>
-          </w:p>
+          <w:p/>
         </w:tc>
         <w:tc>
           <w:tcPr>
             <w:tcW w:w="343" w:type="pct"/>
           </w:tcPr>
-          <w:p>
-            <w:pPr>
-              <w:rPr>
-                <w:sz w:val="32"/>
-                <w:szCs w:val="32"/>
-              </w:rPr>
-            </w:pPr>
-          </w:p>
+          <w:p/>
         </w:tc>
         <w:tc>
           <w:tcPr>
@@ -3680,14 +3641,14 @@
                 <w:sz w:val="32"/>
                 <w:szCs w:val="32"/>
               </w:rPr>
-              <w:t>2026-01-1</w:t>
-            </w:r>
-            <w:r>
-              <w:rPr>
-                <w:sz w:val="32"/>
-                <w:szCs w:val="32"/>
-              </w:rPr>
-              <w:t>4</w:t>
+              <w:t>2026-01-</w:t>
+            </w:r>
+            <w:r>
+              <w:rPr>
+                <w:sz w:val="32"/>
+                <w:szCs w:val="32"/>
+              </w:rPr>
+              <w:t>25</w:t>
             </w:r>
           </w:p>
         </w:tc>
@@ -4260,14 +4221,14 @@
                 <w:sz w:val="32"/>
                 <w:szCs w:val="32"/>
               </w:rPr>
-              <w:t>2026-01-1</w:t>
-            </w:r>
-            <w:r>
-              <w:rPr>
-                <w:sz w:val="32"/>
-                <w:szCs w:val="32"/>
-              </w:rPr>
-              <w:t>5</w:t>
+              <w:t>2026-01-</w:t>
+            </w:r>
+            <w:r>
+              <w:rPr>
+                <w:sz w:val="32"/>
+                <w:szCs w:val="32"/>
+              </w:rPr>
+              <w:t>26</w:t>
             </w:r>
           </w:p>
         </w:tc>
@@ -4493,14 +4454,14 @@
                 <w:sz w:val="32"/>
                 <w:szCs w:val="32"/>
               </w:rPr>
-              <w:t>2026-01-1</w:t>
-            </w:r>
-            <w:r>
-              <w:rPr>
-                <w:sz w:val="32"/>
-                <w:szCs w:val="32"/>
-              </w:rPr>
-              <w:t>6</w:t>
+              <w:t>2026-01-</w:t>
+            </w:r>
+            <w:r>
+              <w:rPr>
+                <w:sz w:val="32"/>
+                <w:szCs w:val="32"/>
+              </w:rPr>
+              <w:t>27</w:t>
             </w:r>
           </w:p>
         </w:tc>
@@ -4726,14 +4687,14 @@
                 <w:sz w:val="32"/>
                 <w:szCs w:val="32"/>
               </w:rPr>
-              <w:t>2026-01-1</w:t>
-            </w:r>
-            <w:r>
-              <w:rPr>
-                <w:sz w:val="32"/>
-                <w:szCs w:val="32"/>
-              </w:rPr>
-              <w:t>7</w:t>
+              <w:t>2026-01-</w:t>
+            </w:r>
+            <w:r>
+              <w:rPr>
+                <w:sz w:val="32"/>
+                <w:szCs w:val="32"/>
+              </w:rPr>
+              <w:t>28</w:t>
             </w:r>
           </w:p>
         </w:tc>
@@ -4959,14 +4920,14 @@
                 <w:sz w:val="32"/>
                 <w:szCs w:val="32"/>
               </w:rPr>
-              <w:t>2026-01-1</w:t>
-            </w:r>
-            <w:r>
-              <w:rPr>
-                <w:sz w:val="32"/>
-                <w:szCs w:val="32"/>
-              </w:rPr>
-              <w:t>8</w:t>
+              <w:t>2026-01-</w:t>
+            </w:r>
+            <w:r>
+              <w:rPr>
+                <w:sz w:val="32"/>
+                <w:szCs w:val="32"/>
+              </w:rPr>
+              <w:t>29</w:t>
             </w:r>
           </w:p>
         </w:tc>
@@ -5193,14 +5154,14 @@
                 <w:sz w:val="32"/>
                 <w:szCs w:val="32"/>
               </w:rPr>
-              <w:t>2026-01-1</w:t>
-            </w:r>
-            <w:r>
-              <w:rPr>
-                <w:sz w:val="32"/>
-                <w:szCs w:val="32"/>
-              </w:rPr>
-              <w:t>9</w:t>
+              <w:t>2026-01-</w:t>
+            </w:r>
+            <w:r>
+              <w:rPr>
+                <w:sz w:val="32"/>
+                <w:szCs w:val="32"/>
+              </w:rPr>
+              <w:t>30</w:t>
             </w:r>
           </w:p>
         </w:tc>
@@ -5433,14 +5394,7 @@
                 <w:sz w:val="32"/>
                 <w:szCs w:val="32"/>
               </w:rPr>
-              <w:t>2</w:t>
-            </w:r>
-            <w:r>
-              <w:rPr>
-                <w:sz w:val="32"/>
-                <w:szCs w:val="32"/>
-              </w:rPr>
-              <w:t>0</w:t>
+              <w:t>31</w:t>
             </w:r>
           </w:p>
         </w:tc>
@@ -5666,7 +5620,7 @@
                 <w:sz w:val="32"/>
                 <w:szCs w:val="32"/>
               </w:rPr>
-              <w:t>2026-01-</w:t>
+              <w:t>2026-0</w:t>
             </w:r>
             <w:r>
               <w:rPr>
@@ -5674,6 +5628,20 @@
                 <w:szCs w:val="32"/>
               </w:rPr>
               <w:t>2</w:t>
+            </w:r>
+            <w:r>
+              <w:rPr>
+                <w:sz w:val="32"/>
+                <w:szCs w:val="32"/>
+              </w:rPr>
+              <w:t>-</w:t>
+            </w:r>
+            <w:r>
+              <w:rPr>
+                <w:sz w:val="32"/>
+                <w:szCs w:val="32"/>
+              </w:rPr>
+              <w:t>0</w:t>
             </w:r>
             <w:r>
               <w:rPr>
@@ -6253,14 +6221,35 @@
                 <w:sz w:val="32"/>
                 <w:szCs w:val="32"/>
               </w:rPr>
-              <w:t>2026-01-</w:t>
-            </w:r>
-            <w:r>
-              <w:rPr>
-                <w:sz w:val="32"/>
-                <w:szCs w:val="32"/>
-              </w:rPr>
-              <w:t>22</w:t>
+              <w:t>2026-0</w:t>
+            </w:r>
+            <w:r>
+              <w:rPr>
+                <w:sz w:val="32"/>
+                <w:szCs w:val="32"/>
+              </w:rPr>
+              <w:t>2</w:t>
+            </w:r>
+            <w:r>
+              <w:rPr>
+                <w:sz w:val="32"/>
+                <w:szCs w:val="32"/>
+              </w:rPr>
+              <w:t>-</w:t>
+            </w:r>
+            <w:r>
+              <w:rPr>
+                <w:sz w:val="32"/>
+                <w:szCs w:val="32"/>
+              </w:rPr>
+              <w:t>0</w:t>
+            </w:r>
+            <w:r>
+              <w:rPr>
+                <w:sz w:val="32"/>
+                <w:szCs w:val="32"/>
+              </w:rPr>
+              <w:t>2</w:t>
             </w:r>
           </w:p>
         </w:tc>
@@ -6486,14 +6475,35 @@
                 <w:sz w:val="32"/>
                 <w:szCs w:val="32"/>
               </w:rPr>
-              <w:t>2026-01-</w:t>
-            </w:r>
-            <w:r>
-              <w:rPr>
-                <w:sz w:val="32"/>
-                <w:szCs w:val="32"/>
-              </w:rPr>
-              <w:t>23</w:t>
+              <w:t>2026-0</w:t>
+            </w:r>
+            <w:r>
+              <w:rPr>
+                <w:sz w:val="32"/>
+                <w:szCs w:val="32"/>
+              </w:rPr>
+              <w:t>2</w:t>
+            </w:r>
+            <w:r>
+              <w:rPr>
+                <w:sz w:val="32"/>
+                <w:szCs w:val="32"/>
+              </w:rPr>
+              <w:t>-</w:t>
+            </w:r>
+            <w:r>
+              <w:rPr>
+                <w:sz w:val="32"/>
+                <w:szCs w:val="32"/>
+              </w:rPr>
+              <w:t>0</w:t>
+            </w:r>
+            <w:r>
+              <w:rPr>
+                <w:sz w:val="32"/>
+                <w:szCs w:val="32"/>
+              </w:rPr>
+              <w:t>3</w:t>
             </w:r>
           </w:p>
         </w:tc>
@@ -6719,14 +6729,35 @@
                 <w:sz w:val="32"/>
                 <w:szCs w:val="32"/>
               </w:rPr>
-              <w:t>2026-01-</w:t>
-            </w:r>
-            <w:r>
-              <w:rPr>
-                <w:sz w:val="32"/>
-                <w:szCs w:val="32"/>
-              </w:rPr>
-              <w:t>24</w:t>
+              <w:t>2026-0</w:t>
+            </w:r>
+            <w:r>
+              <w:rPr>
+                <w:sz w:val="32"/>
+                <w:szCs w:val="32"/>
+              </w:rPr>
+              <w:t>2</w:t>
+            </w:r>
+            <w:r>
+              <w:rPr>
+                <w:sz w:val="32"/>
+                <w:szCs w:val="32"/>
+              </w:rPr>
+              <w:t>-</w:t>
+            </w:r>
+            <w:r>
+              <w:rPr>
+                <w:sz w:val="32"/>
+                <w:szCs w:val="32"/>
+              </w:rPr>
+              <w:t>0</w:t>
+            </w:r>
+            <w:r>
+              <w:rPr>
+                <w:sz w:val="32"/>
+                <w:szCs w:val="32"/>
+              </w:rPr>
+              <w:t>4</w:t>
             </w:r>
           </w:p>
         </w:tc>
@@ -6952,14 +6983,35 @@
                 <w:sz w:val="32"/>
                 <w:szCs w:val="32"/>
               </w:rPr>
-              <w:t>2026-01-</w:t>
-            </w:r>
-            <w:r>
-              <w:rPr>
-                <w:sz w:val="32"/>
-                <w:szCs w:val="32"/>
-              </w:rPr>
-              <w:t>25</w:t>
+              <w:t>2026-0</w:t>
+            </w:r>
+            <w:r>
+              <w:rPr>
+                <w:sz w:val="32"/>
+                <w:szCs w:val="32"/>
+              </w:rPr>
+              <w:t>2</w:t>
+            </w:r>
+            <w:r>
+              <w:rPr>
+                <w:sz w:val="32"/>
+                <w:szCs w:val="32"/>
+              </w:rPr>
+              <w:t>-</w:t>
+            </w:r>
+            <w:r>
+              <w:rPr>
+                <w:sz w:val="32"/>
+                <w:szCs w:val="32"/>
+              </w:rPr>
+              <w:t>0</w:t>
+            </w:r>
+            <w:r>
+              <w:rPr>
+                <w:sz w:val="32"/>
+                <w:szCs w:val="32"/>
+              </w:rPr>
+              <w:t>5</w:t>
             </w:r>
           </w:p>
         </w:tc>
@@ -7185,14 +7237,35 @@
                 <w:sz w:val="32"/>
                 <w:szCs w:val="32"/>
               </w:rPr>
-              <w:t>2026-01-</w:t>
-            </w:r>
-            <w:r>
-              <w:rPr>
-                <w:sz w:val="32"/>
-                <w:szCs w:val="32"/>
-              </w:rPr>
-              <w:t>26</w:t>
+              <w:t>2026-0</w:t>
+            </w:r>
+            <w:r>
+              <w:rPr>
+                <w:sz w:val="32"/>
+                <w:szCs w:val="32"/>
+              </w:rPr>
+              <w:t>2</w:t>
+            </w:r>
+            <w:r>
+              <w:rPr>
+                <w:sz w:val="32"/>
+                <w:szCs w:val="32"/>
+              </w:rPr>
+              <w:t>-</w:t>
+            </w:r>
+            <w:r>
+              <w:rPr>
+                <w:sz w:val="32"/>
+                <w:szCs w:val="32"/>
+              </w:rPr>
+              <w:t>0</w:t>
+            </w:r>
+            <w:r>
+              <w:rPr>
+                <w:sz w:val="32"/>
+                <w:szCs w:val="32"/>
+              </w:rPr>
+              <w:t>6</w:t>
             </w:r>
           </w:p>
         </w:tc>
@@ -7418,14 +7491,35 @@
                 <w:sz w:val="32"/>
                 <w:szCs w:val="32"/>
               </w:rPr>
-              <w:t>2026-01-</w:t>
-            </w:r>
-            <w:r>
-              <w:rPr>
-                <w:sz w:val="32"/>
-                <w:szCs w:val="32"/>
-              </w:rPr>
-              <w:t>27</w:t>
+              <w:t>2026-0</w:t>
+            </w:r>
+            <w:r>
+              <w:rPr>
+                <w:sz w:val="32"/>
+                <w:szCs w:val="32"/>
+              </w:rPr>
+              <w:t>2</w:t>
+            </w:r>
+            <w:r>
+              <w:rPr>
+                <w:sz w:val="32"/>
+                <w:szCs w:val="32"/>
+              </w:rPr>
+              <w:t>-</w:t>
+            </w:r>
+            <w:r>
+              <w:rPr>
+                <w:sz w:val="32"/>
+                <w:szCs w:val="32"/>
+              </w:rPr>
+              <w:t>0</w:t>
+            </w:r>
+            <w:r>
+              <w:rPr>
+                <w:sz w:val="32"/>
+                <w:szCs w:val="32"/>
+              </w:rPr>
+              <w:t>7</w:t>
             </w:r>
           </w:p>
         </w:tc>
@@ -7651,14 +7745,35 @@
                 <w:sz w:val="32"/>
                 <w:szCs w:val="32"/>
               </w:rPr>
-              <w:t>2026-01-</w:t>
-            </w:r>
-            <w:r>
-              <w:rPr>
-                <w:sz w:val="32"/>
-                <w:szCs w:val="32"/>
-              </w:rPr>
-              <w:t>28</w:t>
+              <w:t>2026-0</w:t>
+            </w:r>
+            <w:r>
+              <w:rPr>
+                <w:sz w:val="32"/>
+                <w:szCs w:val="32"/>
+              </w:rPr>
+              <w:t>2</w:t>
+            </w:r>
+            <w:r>
+              <w:rPr>
+                <w:sz w:val="32"/>
+                <w:szCs w:val="32"/>
+              </w:rPr>
+              <w:t>-</w:t>
+            </w:r>
+            <w:r>
+              <w:rPr>
+                <w:sz w:val="32"/>
+                <w:szCs w:val="32"/>
+              </w:rPr>
+              <w:t>0</w:t>
+            </w:r>
+            <w:r>
+              <w:rPr>
+                <w:sz w:val="32"/>
+                <w:szCs w:val="32"/>
+              </w:rPr>
+              <w:t>8</w:t>
             </w:r>
           </w:p>
         </w:tc>
@@ -7891,7 +8006,14 @@
                 <w:sz w:val="32"/>
                 <w:szCs w:val="32"/>
               </w:rPr>
-              <w:t>29</w:t>
+              <w:t>0</w:t>
+            </w:r>
+            <w:r>
+              <w:rPr>
+                <w:sz w:val="32"/>
+                <w:szCs w:val="32"/>
+              </w:rPr>
+              <w:t>9</w:t>
             </w:r>
           </w:p>
         </w:tc>
@@ -8092,6 +8214,14 @@
           <v:rect id="_x0000_i1028" style="width:0;height:1.5pt" o:hralign="center" o:hrstd="t" o:hr="t" fillcolor="#a0a0a0" stroked="f"/>
         </w:pict>
       </w:r>
+    </w:p>
+    <w:p>
+      <w:pPr>
+        <w:rPr>
+          <w:sz w:val="32"/>
+          <w:szCs w:val="32"/>
+        </w:rPr>
+      </w:pPr>
     </w:p>
     <w:sectPr>
       <w:pgSz w:w="23811" w:h="16838" w:orient="landscape" w:code="8"/>

</xml_diff>